<commit_message>
use the best fit,but lose in coalescing-bal case. Fortunitily,we update a lot of case's util
</commit_message>
<xml_diff>
--- a/实验效率记录.docx
+++ b/实验效率记录.docx
@@ -17,11 +17,6 @@
     </w:p>
     <w:p/>
     <w:p>
-      <w:pPr>
-        <w:rPr>
-          <w:rFonts w:hint="eastAsia"/>
-        </w:rPr>
-      </w:pPr>
       <w:r>
         <w:rPr>
           <w:noProof/>
@@ -89,20 +84,9 @@
         <w:t>第一版：书上的简单隐式链表的实现</w:t>
       </w:r>
     </w:p>
-    <w:p>
-      <w:pPr>
-        <w:rPr>
-          <w:rFonts w:hint="eastAsia"/>
-        </w:rPr>
-      </w:pPr>
-    </w:p>
+    <w:p/>
     <w:p/>
     <w:p>
-      <w:pPr>
-        <w:rPr>
-          <w:rFonts w:hint="eastAsia"/>
-        </w:rPr>
-      </w:pPr>
       <w:r>
         <w:rPr>
           <w:rFonts w:hint="eastAsia"/>
@@ -151,6 +135,9 @@
     </w:p>
     <w:p>
       <w:r>
+        <w:rPr>
+          <w:noProof/>
+        </w:rPr>
         <w:lastRenderedPageBreak/>
         <w:drawing>
           <wp:inline distT="0" distB="0" distL="0" distR="0" wp14:anchorId="0DB66BE4" wp14:editId="2A55D176">
@@ -217,6 +204,9 @@
         <w:br/>
       </w:r>
       <w:r>
+        <w:rPr>
+          <w:noProof/>
+        </w:rPr>
         <w:drawing>
           <wp:inline distT="0" distB="0" distL="0" distR="0" wp14:anchorId="409AC294" wp14:editId="0C27703A">
             <wp:extent cx="5168900" cy="2870200"/>
@@ -257,11 +247,6 @@
     <w:p/>
     <w:p/>
     <w:p>
-      <w:pPr>
-        <w:rPr>
-          <w:rFonts w:hint="eastAsia"/>
-        </w:rPr>
-      </w:pPr>
       <w:r>
         <w:t xml:space="preserve">3. </w:t>
       </w:r>
@@ -279,12 +264,13 @@
         </w:rPr>
         <w:t>具体得分如下：</w:t>
       </w:r>
-      <w:bookmarkStart w:id="0" w:name="_GoBack"/>
-      <w:bookmarkEnd w:id="0"/>
       <w:r>
         <w:br/>
       </w:r>
       <w:r>
+        <w:rPr>
+          <w:noProof/>
+        </w:rPr>
         <w:drawing>
           <wp:inline distT="0" distB="0" distL="0" distR="0" wp14:anchorId="18E1214C" wp14:editId="0FC72D90">
             <wp:extent cx="5257800" cy="2959100"/>
@@ -324,11 +310,6 @@
     </w:p>
     <w:p/>
     <w:p>
-      <w:pPr>
-        <w:rPr>
-          <w:rFonts w:hint="eastAsia"/>
-        </w:rPr>
-      </w:pPr>
       <w:r>
         <w:rPr>
           <w:rFonts w:hint="eastAsia"/>
@@ -337,11 +318,6 @@
       </w:r>
     </w:p>
     <w:p>
-      <w:pPr>
-        <w:rPr>
-          <w:rFonts w:hint="eastAsia"/>
-        </w:rPr>
-      </w:pPr>
       <w:r>
         <w:rPr>
           <w:rFonts w:hint="eastAsia"/>
@@ -350,11 +326,6 @@
       </w:r>
     </w:p>
     <w:p>
-      <w:pPr>
-        <w:rPr>
-          <w:rFonts w:hint="eastAsia"/>
-        </w:rPr>
-      </w:pPr>
       <w:r>
         <w:rPr>
           <w:rFonts w:hint="eastAsia"/>
@@ -390,12 +361,10 @@
       </w:r>
     </w:p>
     <w:p>
-      <w:pPr>
-        <w:rPr>
-          <w:rFonts w:hint="eastAsia"/>
-        </w:rPr>
-      </w:pPr>
-      <w:r>
+      <w:r>
+        <w:rPr>
+          <w:noProof/>
+        </w:rPr>
         <w:drawing>
           <wp:inline distT="0" distB="0" distL="0" distR="0" wp14:anchorId="552E0002" wp14:editId="2932E26D">
             <wp:extent cx="5270500" cy="2258695"/>
@@ -432,6 +401,89 @@
           </wp:inline>
         </w:drawing>
       </w:r>
+    </w:p>
+    <w:p/>
+    <w:p/>
+    <w:p>
+      <w:pPr>
+        <w:rPr>
+          <w:rFonts w:hint="eastAsia"/>
+        </w:rPr>
+      </w:pPr>
+      <w:r>
+        <w:t xml:space="preserve">4. </w:t>
+      </w:r>
+      <w:r>
+        <w:rPr>
+          <w:rFonts w:hint="eastAsia"/>
+        </w:rPr>
+        <w:t>利用分离适配，速</w:t>
+      </w:r>
+      <w:r>
+        <w:rPr>
+          <w:rFonts w:hint="eastAsia"/>
+        </w:rPr>
+        <w:t>度提升提升不少，但是空间利用率却没有提升很多，由于即使速度提升了，但是速度的总分没有提升，一直都是40分，所以总的分数竟然下降了，这里考虑用最佳适配，提升空间利用率（</w:t>
+      </w:r>
+      <w:r>
+        <w:t xml:space="preserve">T.T   </w:t>
+      </w:r>
+      <w:r>
+        <w:rPr>
+          <w:rFonts w:hint="eastAsia"/>
+        </w:rPr>
+        <w:t>这实验有</w:t>
+      </w:r>
+      <w:r>
+        <w:t>BUG</w:t>
+      </w:r>
+      <w:r>
+        <w:rPr>
+          <w:rFonts w:hint="eastAsia"/>
+        </w:rPr>
+        <w:t>）</w:t>
+      </w:r>
+    </w:p>
+    <w:p>
+      <w:r>
+        <w:drawing>
+          <wp:inline distT="0" distB="0" distL="0" distR="0" wp14:anchorId="6922EF04" wp14:editId="05A5DFEF">
+            <wp:extent cx="5270500" cy="1882775"/>
+            <wp:effectExtent l="0" t="0" r="12700" b="0"/>
+            <wp:docPr id="6" name="图片 6"/>
+            <wp:cNvGraphicFramePr>
+              <a:graphicFrameLocks xmlns:a="http://schemas.openxmlformats.org/drawingml/2006/main" noChangeAspect="1"/>
+            </wp:cNvGraphicFramePr>
+            <a:graphic xmlns:a="http://schemas.openxmlformats.org/drawingml/2006/main">
+              <a:graphicData uri="http://schemas.openxmlformats.org/drawingml/2006/picture">
+                <pic:pic xmlns:pic="http://schemas.openxmlformats.org/drawingml/2006/picture">
+                  <pic:nvPicPr>
+                    <pic:cNvPr id="1" name=""/>
+                    <pic:cNvPicPr/>
+                  </pic:nvPicPr>
+                  <pic:blipFill>
+                    <a:blip r:embed="rId10"/>
+                    <a:stretch>
+                      <a:fillRect/>
+                    </a:stretch>
+                  </pic:blipFill>
+                  <pic:spPr>
+                    <a:xfrm>
+                      <a:off x="0" y="0"/>
+                      <a:ext cx="5270500" cy="1882775"/>
+                    </a:xfrm>
+                    <a:prstGeom prst="rect">
+                      <a:avLst/>
+                    </a:prstGeom>
+                  </pic:spPr>
+                </pic:pic>
+              </a:graphicData>
+            </a:graphic>
+          </wp:inline>
+        </w:drawing>
+      </w:r>
+      <w:bookmarkStart w:id="0" w:name="_GoBack"/>
+      <w:bookmarkEnd w:id="0"/>
     </w:p>
     <w:sectPr>
       <w:pgSz w:w="11900" w:h="16840"/>
@@ -1145,7 +1197,7 @@
 </file>
 
 <file path=customXml/itemProps1.xml><?xml version="1.0" encoding="utf-8"?>
-<ds:datastoreItem xmlns:ds="http://schemas.openxmlformats.org/officeDocument/2006/customXml" ds:itemID="{023487FD-9E45-BD4F-A12D-D8739310AEAA}">
+<ds:datastoreItem xmlns:ds="http://schemas.openxmlformats.org/officeDocument/2006/customXml" ds:itemID="{955FD25A-1B0C-994E-A4F7-1554F2E52EA1}">
   <ds:schemaRefs>
     <ds:schemaRef ds:uri="http://schemas.openxmlformats.org/officeDocument/2006/bibliography"/>
   </ds:schemaRefs>

</xml_diff>

<commit_message>
final version Segregated fit and best match and new realloc
</commit_message>
<xml_diff>
--- a/实验效率记录.docx
+++ b/实验效率记录.docx
@@ -471,6 +471,72 @@
                     <a:xfrm>
                       <a:off x="0" y="0"/>
                       <a:ext cx="5270500" cy="1882775"/>
+                    </a:xfrm>
+                    <a:prstGeom prst="rect">
+                      <a:avLst/>
+                    </a:prstGeom>
+                  </pic:spPr>
+                </pic:pic>
+              </a:graphicData>
+            </a:graphic>
+          </wp:inline>
+        </w:drawing>
+      </w:r>
+    </w:p>
+    <w:p/>
+    <w:p/>
+    <w:p>
+      <w:r>
+        <w:t>5.</w:t>
+      </w:r>
+      <w:r>
+        <w:rPr>
+          <w:rFonts w:hint="eastAsia"/>
+        </w:rPr>
+        <w:t>分离适配之后，将首次适配改进成最佳适配，牺牲了不少的效率。但是，</w:t>
+      </w:r>
+      <w:r>
+        <w:rPr>
+          <w:rFonts w:hint="eastAsia"/>
+        </w:rPr>
+        <w:t>提升了2%的吞吐量，万恶的</w:t>
+      </w:r>
+      <w:proofErr w:type="spellStart"/>
+      <w:r>
+        <w:t>coalecsing</w:t>
+      </w:r>
+      <w:proofErr w:type="spellEnd"/>
+      <w:r>
+        <w:t xml:space="preserve"> case .Fucking!!!!</w:t>
+      </w:r>
+    </w:p>
+    <w:p>
+      <w:r>
+        <w:drawing>
+          <wp:inline distT="0" distB="0" distL="0" distR="0" wp14:anchorId="0A4CDC8D" wp14:editId="6F5C9174">
+            <wp:extent cx="5270500" cy="2486660"/>
+            <wp:effectExtent l="0" t="0" r="12700" b="2540"/>
+            <wp:docPr id="7" name="图片 7"/>
+            <wp:cNvGraphicFramePr>
+              <a:graphicFrameLocks xmlns:a="http://schemas.openxmlformats.org/drawingml/2006/main" noChangeAspect="1"/>
+            </wp:cNvGraphicFramePr>
+            <a:graphic xmlns:a="http://schemas.openxmlformats.org/drawingml/2006/main">
+              <a:graphicData uri="http://schemas.openxmlformats.org/drawingml/2006/picture">
+                <pic:pic xmlns:pic="http://schemas.openxmlformats.org/drawingml/2006/picture">
+                  <pic:nvPicPr>
+                    <pic:cNvPr id="1" name=""/>
+                    <pic:cNvPicPr/>
+                  </pic:nvPicPr>
+                  <pic:blipFill>
+                    <a:blip r:embed="rId11"/>
+                    <a:stretch>
+                      <a:fillRect/>
+                    </a:stretch>
+                  </pic:blipFill>
+                  <pic:spPr>
+                    <a:xfrm>
+                      <a:off x="0" y="0"/>
+                      <a:ext cx="5270500" cy="2486660"/>
                     </a:xfrm>
                     <a:prstGeom prst="rect">
                       <a:avLst/>
@@ -1197,7 +1263,7 @@
 </file>
 
 <file path=customXml/itemProps1.xml><?xml version="1.0" encoding="utf-8"?>
-<ds:datastoreItem xmlns:ds="http://schemas.openxmlformats.org/officeDocument/2006/customXml" ds:itemID="{955FD25A-1B0C-994E-A4F7-1554F2E52EA1}">
+<ds:datastoreItem xmlns:ds="http://schemas.openxmlformats.org/officeDocument/2006/customXml" ds:itemID="{0653EEAA-06BE-3E47-97ED-11C7071DAFDD}">
   <ds:schemaRefs>
     <ds:schemaRef ds:uri="http://schemas.openxmlformats.org/officeDocument/2006/bibliography"/>
   </ds:schemaRefs>

</xml_diff>